<commit_message>
Fixed almost all major bugs.
Only LM Armijo left
</commit_message>
<xml_diff>
--- a/Task2/Παραδοτέο9378.docx
+++ b/Task2/Παραδοτέο9378.docx
@@ -5720,7 +5720,31 @@
     </w:p>
     <w:p>
       <w:r>
-        <w:t>Στην πλατφόρμα του elearning παραδίδεται ένα συμπιεσμένο αρχείο. Αυτό το αρχείο περιέχει την παρούσα αναφορά, τον κώδικα σε matlab και τα figures που χρησιμοποιήθηκαν στην παρούσα αναφορά</w:t>
+        <w:t xml:space="preserve">Στην πλατφόρμα του </w:t>
+      </w:r>
+      <w:proofErr w:type="spellStart"/>
+      <w:r>
+        <w:t>elearning</w:t>
+      </w:r>
+      <w:proofErr w:type="spellEnd"/>
+      <w:r>
+        <w:t xml:space="preserve"> παραδίδεται ένα συμπιεσμένο αρχείο. Αυτό το αρχείο περιέχει την παρούσα αναφορά, τον κώδικα σε </w:t>
+      </w:r>
+      <w:proofErr w:type="spellStart"/>
+      <w:r>
+        <w:t>matlab</w:t>
+      </w:r>
+      <w:proofErr w:type="spellEnd"/>
+      <w:r>
+        <w:t xml:space="preserve"> και τα </w:t>
+      </w:r>
+      <w:proofErr w:type="spellStart"/>
+      <w:r>
+        <w:t>figures</w:t>
+      </w:r>
+      <w:proofErr w:type="spellEnd"/>
+      <w:r>
+        <w:t xml:space="preserve"> που χρησιμοποιήθηκαν στην παρούσα αναφορά</w:t>
       </w:r>
       <w:r>
         <w:t xml:space="preserve">. Στους φακέλους 2.2, 2.3, 2.4 περιέχονται τα </w:t>
@@ -5770,12 +5794,14 @@
       <w:r>
         <w:t xml:space="preserve">Η συνάρτηση </w:t>
       </w:r>
+      <w:proofErr w:type="spellStart"/>
       <w:r>
         <w:rPr>
           <w:lang w:val="en-US"/>
         </w:rPr>
         <w:t>armijo</w:t>
       </w:r>
+      <w:proofErr w:type="spellEnd"/>
       <w:r>
         <w:t>.</w:t>
       </w:r>
@@ -6114,12 +6140,14 @@
       <w:r>
         <w:t xml:space="preserve">συνάρτηση </w:t>
       </w:r>
+      <w:proofErr w:type="spellStart"/>
       <w:r>
         <w:rPr>
           <w:lang w:val="en-US"/>
         </w:rPr>
         <w:t>gammaOptimal</w:t>
       </w:r>
+      <w:proofErr w:type="spellEnd"/>
       <w:r>
         <w:t>.</w:t>
       </w:r>
@@ -6182,6 +6210,7 @@
         </w:rPr>
         <w:t xml:space="preserve">Η συνάρτηση </w:t>
       </w:r>
+      <w:proofErr w:type="spellStart"/>
       <w:r>
         <w:rPr>
           <w:rFonts w:eastAsiaTheme="minorEastAsia"/>
@@ -6189,6 +6218,7 @@
         </w:rPr>
         <w:t>goldenRationMethod</w:t>
       </w:r>
+      <w:proofErr w:type="spellEnd"/>
       <w:r>
         <w:rPr>
           <w:rFonts w:eastAsiaTheme="minorEastAsia"/>
@@ -6339,6 +6369,7 @@
         </w:rPr>
         <w:t xml:space="preserve"> </w:t>
       </w:r>
+      <w:proofErr w:type="spellStart"/>
       <w:r>
         <w:rPr>
           <w:rFonts w:eastAsiaTheme="minorEastAsia"/>
@@ -6346,6 +6377,7 @@
         </w:rPr>
         <w:t>gradientDescent</w:t>
       </w:r>
+      <w:proofErr w:type="spellEnd"/>
       <w:r>
         <w:rPr>
           <w:rFonts w:eastAsiaTheme="minorEastAsia"/>
@@ -6365,6 +6397,7 @@
         </w:rPr>
         <w:t xml:space="preserve">, </w:t>
       </w:r>
+      <w:proofErr w:type="spellStart"/>
       <w:r>
         <w:rPr>
           <w:rFonts w:eastAsiaTheme="minorEastAsia"/>
@@ -6379,6 +6412,7 @@
         </w:rPr>
         <w:t>Armijo</w:t>
       </w:r>
+      <w:proofErr w:type="spellEnd"/>
       <w:r>
         <w:rPr>
           <w:rFonts w:eastAsiaTheme="minorEastAsia"/>
@@ -6398,6 +6432,7 @@
         </w:rPr>
         <w:t xml:space="preserve">, </w:t>
       </w:r>
+      <w:proofErr w:type="spellStart"/>
       <w:r>
         <w:rPr>
           <w:rFonts w:eastAsiaTheme="minorEastAsia"/>
@@ -6412,6 +6447,7 @@
         </w:rPr>
         <w:t>Fixed</w:t>
       </w:r>
+      <w:proofErr w:type="spellEnd"/>
       <w:r>
         <w:rPr>
           <w:rFonts w:eastAsiaTheme="minorEastAsia"/>
@@ -6551,12 +6587,14 @@
       <w:r>
         <w:t xml:space="preserve">Η συνάρτηση </w:t>
       </w:r>
+      <w:proofErr w:type="spellStart"/>
       <w:r>
         <w:rPr>
           <w:lang w:val="en-US"/>
         </w:rPr>
         <w:t>hessianMatrix</w:t>
       </w:r>
+      <w:proofErr w:type="spellEnd"/>
       <w:r>
         <w:t>.</w:t>
       </w:r>
@@ -6570,7 +6608,15 @@
         <w:t xml:space="preserve"> </w:t>
       </w:r>
       <w:r>
-        <w:t>υλοποιεί το υπολογισμού του Εσσιανού Πίνακα.</w:t>
+        <w:t xml:space="preserve">υλοποιεί το υπολογισμού του </w:t>
+      </w:r>
+      <w:proofErr w:type="spellStart"/>
+      <w:r>
+        <w:t>Εσσιανού</w:t>
+      </w:r>
+      <w:proofErr w:type="spellEnd"/>
+      <w:r>
+        <w:t xml:space="preserve"> Πίνακα.</w:t>
       </w:r>
     </w:p>
     <w:p>
@@ -6582,12 +6628,14 @@
       <w:r>
         <w:t xml:space="preserve">Οι συναρτήσεις </w:t>
       </w:r>
+      <w:proofErr w:type="spellStart"/>
       <w:r>
         <w:rPr>
           <w:lang w:val="en-US"/>
         </w:rPr>
         <w:t>newtonMethod</w:t>
       </w:r>
+      <w:proofErr w:type="spellEnd"/>
       <w:r>
         <w:t>.</w:t>
       </w:r>
@@ -6600,6 +6648,7 @@
       <w:r>
         <w:t xml:space="preserve">, </w:t>
       </w:r>
+      <w:proofErr w:type="spellStart"/>
       <w:r>
         <w:rPr>
           <w:lang w:val="en-US"/>
@@ -6612,6 +6661,7 @@
         </w:rPr>
         <w:t>Armijo</w:t>
       </w:r>
+      <w:proofErr w:type="spellEnd"/>
       <w:r>
         <w:t>.</w:t>
       </w:r>
@@ -6624,6 +6674,7 @@
       <w:r>
         <w:t xml:space="preserve">, </w:t>
       </w:r>
+      <w:proofErr w:type="spellStart"/>
       <w:r>
         <w:rPr>
           <w:lang w:val="en-US"/>
@@ -6636,6 +6687,7 @@
         </w:rPr>
         <w:t>Fixed</w:t>
       </w:r>
+      <w:proofErr w:type="spellEnd"/>
       <w:r>
         <w:t>.</w:t>
       </w:r>
@@ -6804,12 +6856,14 @@
       <w:r>
         <w:t xml:space="preserve">Οι συναρτήσεις </w:t>
       </w:r>
+      <w:proofErr w:type="spellStart"/>
       <w:r>
         <w:rPr>
           <w:lang w:val="en-US"/>
         </w:rPr>
         <w:t>LevenbergMarquardt</w:t>
       </w:r>
+      <w:proofErr w:type="spellEnd"/>
       <w:r>
         <w:t>.</w:t>
       </w:r>
@@ -6822,6 +6876,7 @@
       <w:r>
         <w:t xml:space="preserve">, </w:t>
       </w:r>
+      <w:proofErr w:type="spellStart"/>
       <w:r>
         <w:rPr>
           <w:lang w:val="en-US"/>
@@ -6834,6 +6889,7 @@
         </w:rPr>
         <w:t>Armijo</w:t>
       </w:r>
+      <w:proofErr w:type="spellEnd"/>
       <w:r>
         <w:t>.</w:t>
       </w:r>
@@ -6846,6 +6902,7 @@
       <w:r>
         <w:t xml:space="preserve">, </w:t>
       </w:r>
+      <w:proofErr w:type="spellStart"/>
       <w:r>
         <w:rPr>
           <w:lang w:val="en-US"/>
@@ -6858,6 +6915,7 @@
         </w:rPr>
         <w:t>Fixed</w:t>
       </w:r>
+      <w:proofErr w:type="spellEnd"/>
       <w:r>
         <w:t>.</w:t>
       </w:r>
@@ -7205,6 +7263,7 @@
       <w:r>
         <w:t xml:space="preserve">Η σχεδίαση πραγματοποιήθηκε με την συνάρτηση </w:t>
       </w:r>
+      <w:proofErr w:type="spellStart"/>
       <w:r>
         <w:rPr>
           <w:rFonts w:ascii="Courier New" w:hAnsi="Courier New" w:cs="Courier New"/>
@@ -7214,6 +7273,7 @@
         </w:rPr>
         <w:t>surf</w:t>
       </w:r>
+      <w:proofErr w:type="spellEnd"/>
       <w:r>
         <w:rPr>
           <w:rFonts w:ascii="Courier New" w:hAnsi="Courier New" w:cs="Courier New"/>
@@ -7224,7 +7284,15 @@
         <w:t xml:space="preserve"> </w:t>
       </w:r>
       <w:r>
-        <w:t xml:space="preserve">του Matlab. </w:t>
+        <w:t xml:space="preserve">του </w:t>
+      </w:r>
+      <w:proofErr w:type="spellStart"/>
+      <w:r>
+        <w:t>Matlab</w:t>
+      </w:r>
+      <w:proofErr w:type="spellEnd"/>
+      <w:r>
+        <w:t xml:space="preserve">. </w:t>
       </w:r>
       <w:r>
         <w:t xml:space="preserve">Παρατηρούμε πως </w:t>
@@ -7385,7 +7453,21 @@
         <w:rPr>
           <w:rFonts w:ascii="CIDFont+F2" w:hAnsi="CIDFont+F2" w:cs="CIDFont+F2"/>
         </w:rPr>
-        <w:t xml:space="preserve">, ii) </w:t>
+        <w:t xml:space="preserve">, </w:t>
+      </w:r>
+      <w:proofErr w:type="spellStart"/>
+      <w:r>
+        <w:rPr>
+          <w:rFonts w:ascii="CIDFont+F2" w:hAnsi="CIDFont+F2" w:cs="CIDFont+F2"/>
+        </w:rPr>
+        <w:t>ii</w:t>
+      </w:r>
+      <w:proofErr w:type="spellEnd"/>
+      <w:r>
+        <w:rPr>
+          <w:rFonts w:ascii="CIDFont+F2" w:hAnsi="CIDFont+F2" w:cs="CIDFont+F2"/>
+        </w:rPr>
+        <w:t xml:space="preserve">) </w:t>
       </w:r>
       <w:r>
         <w:rPr>
@@ -7399,7 +7481,21 @@
         <w:rPr>
           <w:rFonts w:ascii="CIDFont+F2" w:hAnsi="CIDFont+F2" w:cs="CIDFont+F2"/>
         </w:rPr>
-        <w:t xml:space="preserve">, iii) </w:t>
+        <w:t xml:space="preserve">, </w:t>
+      </w:r>
+      <w:proofErr w:type="spellStart"/>
+      <w:r>
+        <w:rPr>
+          <w:rFonts w:ascii="CIDFont+F2" w:hAnsi="CIDFont+F2" w:cs="CIDFont+F2"/>
+        </w:rPr>
+        <w:t>iii</w:t>
+      </w:r>
+      <w:proofErr w:type="spellEnd"/>
+      <w:r>
+        <w:rPr>
+          <w:rFonts w:ascii="CIDFont+F2" w:hAnsi="CIDFont+F2" w:cs="CIDFont+F2"/>
+        </w:rPr>
+        <w:t xml:space="preserve">) </w:t>
       </w:r>
       <w:r>
         <w:rPr>
@@ -7621,8 +7717,16 @@
         <w:rPr>
           <w:rFonts w:ascii="CIDFont+F2" w:hAnsi="CIDFont+F2" w:cs="CIDFont+F2"/>
         </w:rPr>
-        <w:t>και γ) βάσει του κανόνα Armijo</w:t>
-      </w:r>
+        <w:t xml:space="preserve">και γ) βάσει του κανόνα </w:t>
+      </w:r>
+      <w:proofErr w:type="spellStart"/>
+      <w:r>
+        <w:rPr>
+          <w:rFonts w:ascii="CIDFont+F2" w:hAnsi="CIDFont+F2" w:cs="CIDFont+F2"/>
+        </w:rPr>
+        <w:t>Armijo</w:t>
+      </w:r>
+      <w:proofErr w:type="spellEnd"/>
       <w:r>
         <w:rPr>
           <w:rFonts w:ascii="CIDFont+F2" w:hAnsi="CIDFont+F2" w:cs="CIDFont+F2"/>
@@ -7707,7 +7811,11 @@
       </w:pPr>
       <w:bookmarkStart w:id="7" w:name="_Toc89737044"/>
       <w:r>
-        <w:t>Σταθερό γ</w:t>
+        <w:t xml:space="preserve">Σταθερό </w:t>
+      </w:r>
+      <w:proofErr w:type="spellStart"/>
+      <w:r>
+        <w:t>γ</w:t>
       </w:r>
       <w:r>
         <w:rPr>
@@ -7716,6 +7824,7 @@
         <w:t>κ</w:t>
       </w:r>
       <w:bookmarkEnd w:id="7"/>
+      <w:proofErr w:type="spellEnd"/>
     </w:p>
     <w:p>
       <w:r>
@@ -8482,10 +8591,10 @@
         </w:rPr>
         <w:lastRenderedPageBreak/>
         <w:drawing>
-          <wp:inline distT="0" distB="0" distL="0" distR="0" wp14:anchorId="6D45E4A2" wp14:editId="2BB5D206">
-            <wp:extent cx="4319653" cy="3240000"/>
-            <wp:effectExtent l="0" t="0" r="5080" b="0"/>
-            <wp:docPr id="54" name="Εικόνα 54"/>
+          <wp:inline distT="0" distB="0" distL="0" distR="0" wp14:anchorId="3C6CFA4A" wp14:editId="11776A78">
+            <wp:extent cx="5381625" cy="4036543"/>
+            <wp:effectExtent l="0" t="0" r="0" b="2540"/>
+            <wp:docPr id="60" name="Εικόνα 60"/>
             <wp:cNvGraphicFramePr>
               <a:graphicFrameLocks xmlns:a="http://schemas.openxmlformats.org/drawingml/2006/main" noChangeAspect="1"/>
             </wp:cNvGraphicFramePr>
@@ -8493,11 +8602,57 @@
               <a:graphicData uri="http://schemas.openxmlformats.org/drawingml/2006/picture">
                 <pic:pic xmlns:pic="http://schemas.openxmlformats.org/drawingml/2006/picture">
                   <pic:nvPicPr>
-                    <pic:cNvPr id="54" name="Εικόνα 54"/>
+                    <pic:cNvPr id="60" name="Εικόνα 60"/>
                     <pic:cNvPicPr/>
                   </pic:nvPicPr>
                   <pic:blipFill>
                     <a:blip r:embed="rId22">
+                      <a:extLst>
+                        <a:ext uri="{28A0092B-C50C-407E-A947-70E740481C1C}">
+                          <a14:useLocalDpi xmlns:a14="http://schemas.microsoft.com/office/drawing/2010/main" val="0"/>
+                        </a:ext>
+                      </a:extLst>
+                    </a:blip>
+                    <a:stretch>
+                      <a:fillRect/>
+                    </a:stretch>
+                  </pic:blipFill>
+                  <pic:spPr>
+                    <a:xfrm>
+                      <a:off x="0" y="0"/>
+                      <a:ext cx="5384216" cy="4038486"/>
+                    </a:xfrm>
+                    <a:prstGeom prst="rect">
+                      <a:avLst/>
+                    </a:prstGeom>
+                  </pic:spPr>
+                </pic:pic>
+              </a:graphicData>
+            </a:graphic>
+          </wp:inline>
+        </w:drawing>
+      </w:r>
+      <w:r>
+        <w:rPr>
+          <w:noProof/>
+        </w:rPr>
+        <w:drawing>
+          <wp:inline distT="0" distB="0" distL="0" distR="0" wp14:anchorId="54B2FF46" wp14:editId="6026C6BD">
+            <wp:extent cx="4319653" cy="3240000"/>
+            <wp:effectExtent l="0" t="0" r="5080" b="0"/>
+            <wp:docPr id="61" name="Εικόνα 61"/>
+            <wp:cNvGraphicFramePr>
+              <a:graphicFrameLocks xmlns:a="http://schemas.openxmlformats.org/drawingml/2006/main" noChangeAspect="1"/>
+            </wp:cNvGraphicFramePr>
+            <a:graphic xmlns:a="http://schemas.openxmlformats.org/drawingml/2006/main">
+              <a:graphicData uri="http://schemas.openxmlformats.org/drawingml/2006/picture">
+                <pic:pic xmlns:pic="http://schemas.openxmlformats.org/drawingml/2006/picture">
+                  <pic:nvPicPr>
+                    <pic:cNvPr id="61" name="Εικόνα 61"/>
+                    <pic:cNvPicPr/>
+                  </pic:nvPicPr>
+                  <pic:blipFill>
+                    <a:blip r:embed="rId15">
                       <a:extLst>
                         <a:ext uri="{28A0092B-C50C-407E-A947-70E740481C1C}">
                           <a14:useLocalDpi xmlns:a14="http://schemas.microsoft.com/office/drawing/2010/main" val="0"/>
@@ -8523,52 +8678,6 @@
           </wp:inline>
         </w:drawing>
       </w:r>
-      <w:r>
-        <w:rPr>
-          <w:noProof/>
-        </w:rPr>
-        <w:drawing>
-          <wp:inline distT="0" distB="0" distL="0" distR="0" wp14:anchorId="7BD4C317" wp14:editId="64DF9732">
-            <wp:extent cx="4319653" cy="3240000"/>
-            <wp:effectExtent l="0" t="0" r="5080" b="0"/>
-            <wp:docPr id="55" name="Εικόνα 55"/>
-            <wp:cNvGraphicFramePr>
-              <a:graphicFrameLocks xmlns:a="http://schemas.openxmlformats.org/drawingml/2006/main" noChangeAspect="1"/>
-            </wp:cNvGraphicFramePr>
-            <a:graphic xmlns:a="http://schemas.openxmlformats.org/drawingml/2006/main">
-              <a:graphicData uri="http://schemas.openxmlformats.org/drawingml/2006/picture">
-                <pic:pic xmlns:pic="http://schemas.openxmlformats.org/drawingml/2006/picture">
-                  <pic:nvPicPr>
-                    <pic:cNvPr id="55" name="Εικόνα 55"/>
-                    <pic:cNvPicPr/>
-                  </pic:nvPicPr>
-                  <pic:blipFill>
-                    <a:blip r:embed="rId23">
-                      <a:extLst>
-                        <a:ext uri="{28A0092B-C50C-407E-A947-70E740481C1C}">
-                          <a14:useLocalDpi xmlns:a14="http://schemas.microsoft.com/office/drawing/2010/main" val="0"/>
-                        </a:ext>
-                      </a:extLst>
-                    </a:blip>
-                    <a:stretch>
-                      <a:fillRect/>
-                    </a:stretch>
-                  </pic:blipFill>
-                  <pic:spPr>
-                    <a:xfrm>
-                      <a:off x="0" y="0"/>
-                      <a:ext cx="4319653" cy="3240000"/>
-                    </a:xfrm>
-                    <a:prstGeom prst="rect">
-                      <a:avLst/>
-                    </a:prstGeom>
-                  </pic:spPr>
-                </pic:pic>
-              </a:graphicData>
-            </a:graphic>
-          </wp:inline>
-        </w:drawing>
-      </w:r>
     </w:p>
     <w:p>
       <w:r>
@@ -8589,6 +8698,11 @@
     </w:p>
     <w:p/>
     <w:p>
+      <w:pPr>
+        <w:rPr>
+          <w:lang w:val="en-US"/>
+        </w:rPr>
+      </w:pPr>
       <w:r>
         <w:br w:type="page"/>
       </w:r>
@@ -8757,7 +8871,11 @@
       </w:pPr>
       <w:bookmarkStart w:id="12" w:name="_Toc89737049"/>
       <w:r>
-        <w:t>Σταθερό γ</w:t>
+        <w:t xml:space="preserve">Σταθερό </w:t>
+      </w:r>
+      <w:proofErr w:type="spellStart"/>
+      <w:r>
+        <w:t>γ</w:t>
       </w:r>
       <w:r>
         <w:rPr>
@@ -8766,6 +8884,7 @@
         <w:t>κ</w:t>
       </w:r>
       <w:bookmarkEnd w:id="12"/>
+      <w:proofErr w:type="spellEnd"/>
     </w:p>
     <w:p>
       <w:pPr>
@@ -8838,10 +8957,34 @@
     </w:p>
     <w:p>
       <w:r>
-        <w:t>Και στις τρεις περιπτώσεις το πρόβλημα είναι το ίδιο και δεν μας δίνει αποτέλεσμα. Στον αλγόριθμο της μεθόδου αυτής επιθυμούμε τον Εσσιανό πίνακα να είναι θετικά ορισμένο (ή ημιορισμένος). Στην συγκεκριμένη συνάρτηση</w:t>
-      </w:r>
-      <w:r>
-        <w:t xml:space="preserve"> ο πίνακας δεν είναι ημιορισμένος άρα αδυνατούμε να βγάλουμε αποτέλεσμα. Ωστόσο, ο αλγόριθμος υλοποιήθηκε.</w:t>
+        <w:t xml:space="preserve">Και στις τρεις περιπτώσεις το πρόβλημα είναι το ίδιο και δεν μας δίνει αποτέλεσμα. Στον αλγόριθμο της μεθόδου αυτής επιθυμούμε τον </w:t>
+      </w:r>
+      <w:proofErr w:type="spellStart"/>
+      <w:r>
+        <w:t>Εσσιανό</w:t>
+      </w:r>
+      <w:proofErr w:type="spellEnd"/>
+      <w:r>
+        <w:t xml:space="preserve"> πίνακα να είναι θετικά ορισμένο (ή </w:t>
+      </w:r>
+      <w:proofErr w:type="spellStart"/>
+      <w:r>
+        <w:t>ημιορισμένος</w:t>
+      </w:r>
+      <w:proofErr w:type="spellEnd"/>
+      <w:r>
+        <w:t>). Στην συγκεκριμένη συνάρτηση</w:t>
+      </w:r>
+      <w:r>
+        <w:t xml:space="preserve"> ο πίνακας δεν είναι </w:t>
+      </w:r>
+      <w:proofErr w:type="spellStart"/>
+      <w:r>
+        <w:t>ημιορισμένος</w:t>
+      </w:r>
+      <w:proofErr w:type="spellEnd"/>
+      <w:r>
+        <w:t xml:space="preserve"> άρα αδυνατούμε να βγάλουμε αποτέλεσμα. Ωστόσο, ο αλγόριθμος υλοποιήθηκε.</w:t>
       </w:r>
     </w:p>
     <w:p>
@@ -8911,6 +9054,7 @@
         </w:rPr>
         <w:t xml:space="preserve">της μεθόδου </w:t>
       </w:r>
+      <w:proofErr w:type="spellStart"/>
       <w:r>
         <w:rPr>
           <w:rFonts w:cs="CIDFont+F2"/>
@@ -8918,6 +9062,7 @@
         </w:rPr>
         <w:t>Levenber</w:t>
       </w:r>
+      <w:proofErr w:type="spellEnd"/>
       <w:r>
         <w:rPr>
           <w:rFonts w:cs="CIDFont+F2"/>
@@ -9011,7 +9156,11 @@
       </w:pPr>
       <w:bookmarkStart w:id="17" w:name="_Toc89737054"/>
       <w:r>
-        <w:t>Σταθερό γ</w:t>
+        <w:t xml:space="preserve">Σταθερό </w:t>
+      </w:r>
+      <w:proofErr w:type="spellStart"/>
+      <w:r>
+        <w:t>γ</w:t>
       </w:r>
       <w:r>
         <w:rPr>
@@ -9020,6 +9169,7 @@
         <w:t>κ</w:t>
       </w:r>
       <w:bookmarkEnd w:id="17"/>
+      <w:proofErr w:type="spellEnd"/>
     </w:p>
     <w:p>
       <w:pPr>
@@ -9216,6 +9366,7 @@
             <w:pPr>
               <w:jc w:val="center"/>
             </w:pPr>
+            <w:proofErr w:type="spellStart"/>
             <w:r>
               <w:t>γ</w:t>
             </w:r>
@@ -9225,6 +9376,7 @@
               </w:rPr>
               <w:t>κ</w:t>
             </w:r>
+            <w:proofErr w:type="spellEnd"/>
           </w:p>
         </w:tc>
         <w:tc>
@@ -9450,6 +9602,7 @@
             <w:pPr>
               <w:jc w:val="center"/>
             </w:pPr>
+            <w:proofErr w:type="spellStart"/>
             <w:r>
               <w:t>γ</w:t>
             </w:r>
@@ -9459,6 +9612,7 @@
               </w:rPr>
               <w:t>κ</w:t>
             </w:r>
+            <w:proofErr w:type="spellEnd"/>
           </w:p>
         </w:tc>
         <w:tc>
@@ -9597,6 +9751,7 @@
       <w:r>
         <w:t xml:space="preserve">Μέθοδος </w:t>
       </w:r>
+      <w:proofErr w:type="spellStart"/>
       <w:r>
         <w:rPr>
           <w:rFonts w:cs="CIDFont+F2"/>
@@ -9604,6 +9759,7 @@
         </w:rPr>
         <w:t>Levenber</w:t>
       </w:r>
+      <w:proofErr w:type="spellEnd"/>
       <w:r>
         <w:rPr>
           <w:rFonts w:cs="CIDFont+F2"/>
@@ -9704,6 +9860,7 @@
             <w:pPr>
               <w:jc w:val="center"/>
             </w:pPr>
+            <w:proofErr w:type="spellStart"/>
             <w:r>
               <w:t>γ</w:t>
             </w:r>
@@ -9713,6 +9870,7 @@
               </w:rPr>
               <w:t>κ</w:t>
             </w:r>
+            <w:proofErr w:type="spellEnd"/>
           </w:p>
         </w:tc>
         <w:tc>
@@ -9789,7 +9947,7 @@
               <w:rPr>
                 <w:lang w:val="en-US"/>
               </w:rPr>
-              <w:t>-</w:t>
+              <w:t>13</w:t>
             </w:r>
           </w:p>
         </w:tc>
@@ -9809,7 +9967,7 @@
               <w:rPr>
                 <w:lang w:val="en-US"/>
               </w:rPr>
-              <w:t>-</w:t>
+              <w:t>6</w:t>
             </w:r>
           </w:p>
         </w:tc>
@@ -9843,7 +10001,7 @@
       </w:pPr>
     </w:p>
     <w:sectPr>
-      <w:footerReference w:type="default" r:id="rId24"/>
+      <w:footerReference w:type="default" r:id="rId23"/>
       <w:pgSz w:w="11906" w:h="16838"/>
       <w:pgMar w:top="1440" w:right="1800" w:bottom="1440" w:left="1800" w:header="708" w:footer="708" w:gutter="0"/>
       <w:pgNumType w:start="0"/>
@@ -10986,7 +11144,7 @@
   <w:rsids>
     <w:rsidRoot w:val="002C4F58"/>
     <w:rsid w:val="002C4F58"/>
-    <w:rsid w:val="00BA4A53"/>
+    <w:rsid w:val="005115B7"/>
   </w:rsids>
   <m:mathPr>
     <m:mathFont m:val="Cambria Math"/>

</xml_diff>